<commit_message>
Avances Vales, Pagos, Entrega, Impresion Vales
</commit_message>
<xml_diff>
--- a/public/generados/CONTRATOGARANTIAPRENDARIASalida.docx
+++ b/public/generados/CONTRATOGARANTIAPRENDARIASalida.docx
@@ -137,7 +137,7 @@
                 <w:sz w:val="16"/>
                 <w:szCs w:val="16"/>
               </w:rPr>
-              <w:t xml:space="preserve">35</w:t>
+              <w:t xml:space="preserve">22</w:t>
             </w:r>
           </w:p>
         </w:tc>
@@ -387,7 +387,7 @@
                 <w:sz w:val="16"/>
                 <w:szCs w:val="16"/>
               </w:rPr>
-              <w:t xml:space="preserve">(ANALEAH DUARTE CEBREROS, MEXICANO (A), 0, 4 DE MARZO, 0, CULIACAN ROSALES,  SINALOA, 0, 0, 0.)</w:t>
+              <w:t xml:space="preserve">(JOSE ANTONIO LOPEZ PEREZ, MEXICANO (A), 9, VALLE ALTO, 9, CULIACAN ROSALES,  SINALOA, 0, 0, 0.)</w:t>
             </w:r>
           </w:p>
           <w:p>
@@ -485,7 +485,7 @@
                 <w:sz w:val="16"/>
                 <w:szCs w:val="16"/>
               </w:rPr>
-              <w:t xml:space="preserve">$3,205.00,(TRES MIL DOSCIENTOS CINCO  </w:t>
+              <w:t xml:space="preserve">$3,445.00,(TRES MIL CUATROCIENTOS CUARENTA Y CINCO  </w:t>
             </w:r>
             <w:r>
               <w:rPr>
@@ -838,7 +838,7 @@
                 <w:sz w:val="16"/>
                 <w:szCs w:val="16"/>
               </w:rPr>
-              <w:t xml:space="preserve">0,(</w:t>
+              <w:t xml:space="preserve">2.5,(DOS  </w:t>
             </w:r>
             <w:r>
               <w:rPr>
@@ -865,7 +865,7 @@
                 <w:sz w:val="16"/>
                 <w:szCs w:val="16"/>
               </w:rPr>
-              <w:t xml:space="preserve">00</w:t>
+              <w:t xml:space="preserve">5</w:t>
             </w:r>
             <w:r>
               <w:rPr>
@@ -1361,7 +1361,7 @@
                 <w:sz w:val="16"/>
                 <w:szCs w:val="16"/>
               </w:rPr>
-              <w:t xml:space="preserve">20 DE FEBRERO  DEL 2018</w:t>
+              <w:t xml:space="preserve">4 DE ENERO  DEL 2018</w:t>
             </w:r>
           </w:p>
         </w:tc>
@@ -1609,15 +1609,15 @@
                 <w:sz w:val="16"/>
                 <w:szCs w:val="16"/>
               </w:rPr>
-              <w:t xml:space="preserve">10.00 </w:t>
-            </w:r>
-            <w:r>
-              <w:rPr>
-                <w:rFonts w:ascii="Century Gothic" w:hAnsi="Century Gothic"/>
-                <w:sz w:val="16"/>
-                <w:szCs w:val="16"/>
-              </w:rPr>
-              <w:t xml:space="preserve">(DIEZ   </w:t>
+              <w:t xml:space="preserve">1,200.00 </w:t>
+            </w:r>
+            <w:r>
+              <w:rPr>
+                <w:rFonts w:ascii="Century Gothic" w:hAnsi="Century Gothic"/>
+                <w:sz w:val="16"/>
+                <w:szCs w:val="16"/>
+              </w:rPr>
+              <w:t xml:space="preserve">(UN MIL DOSCIENTOS    </w:t>
             </w:r>
             <w:r>
               <w:rPr>
@@ -1666,7 +1666,7 @@
                 <w:sz w:val="16"/>
                 <w:szCs w:val="16"/>
               </w:rPr>
-              <w:t xml:space="preserve">10.00</w:t>
+              <w:t xml:space="preserve">2,300.00</w:t>
             </w:r>
             <w:r>
               <w:rPr>
@@ -1682,7 +1682,7 @@
                 <w:sz w:val="16"/>
                 <w:szCs w:val="16"/>
               </w:rPr>
-              <w:t xml:space="preserve">(DIEZ  </w:t>
+              <w:t xml:space="preserve">(DOS MIL TRESCIENTOS   </w:t>
             </w:r>
             <w:r>
               <w:rPr>
@@ -1739,7 +1739,7 @@
                 <w:sz w:val="16"/>
                 <w:szCs w:val="16"/>
               </w:rPr>
-              <w:t xml:space="preserve">10.00</w:t>
+              <w:t xml:space="preserve">3,000.00</w:t>
             </w:r>
             <w:r>
               <w:rPr>
@@ -1779,7 +1779,7 @@
                 <w:sz w:val="16"/>
                 <w:szCs w:val="16"/>
               </w:rPr>
-              <w:t xml:space="preserve">(DIEZ  </w:t>
+              <w:t xml:space="preserve">(TRES MIL   </w:t>
             </w:r>
             <w:r>
               <w:rPr>
@@ -1844,7 +1844,7 @@
                 <w:sz w:val="16"/>
                 <w:szCs w:val="16"/>
               </w:rPr>
-              <w:t xml:space="preserve">10.00</w:t>
+              <w:t xml:space="preserve">100.00</w:t>
             </w:r>
             <w:r>
               <w:rPr>
@@ -1860,7 +1860,7 @@
                 <w:sz w:val="16"/>
                 <w:szCs w:val="16"/>
               </w:rPr>
-              <w:t xml:space="preserve">(DIEZ   PESOS</w:t>
+              <w:t xml:space="preserve">(CIEN   PESOS</w:t>
             </w:r>
             <w:r>
               <w:rPr>
@@ -1950,7 +1950,7 @@
                 <w:sz w:val="16"/>
                 <w:szCs w:val="16"/>
               </w:rPr>
-              <w:t xml:space="preserve">REFRIGERADOR</w:t>
+              <w:t xml:space="preserve">minisplit</w:t>
             </w:r>
           </w:p>
         </w:tc>
@@ -1996,7 +1996,7 @@
                 <w:sz w:val="16"/>
                 <w:szCs w:val="16"/>
               </w:rPr>
-              <w:t xml:space="preserve">LG BLANCO</w:t>
+              <w:t xml:space="preserve">6 toneladas</w:t>
             </w:r>
           </w:p>
         </w:tc>
@@ -2050,7 +2050,7 @@
                 <w:sz w:val="16"/>
                 <w:szCs w:val="16"/>
               </w:rPr>
-              <w:t xml:space="preserve">1,000.00,(UN MIL   </w:t>
+              <w:t xml:space="preserve">2,500.00,(DOS MIL QUINIENTOS   </w:t>
             </w:r>
             <w:r>
               <w:rPr>
@@ -2112,7 +2112,7 @@
                 <w:sz w:val="16"/>
                 <w:szCs w:val="16"/>
               </w:rPr>
-              <w:t xml:space="preserve">$3,205.00,(TRES MIL DOSCIENTOS CINCO   PESOS 00/100 MONEDA NACIONAL)  </w:t>
+              <w:t xml:space="preserve">$3,445.00,(TRES MIL CUATROCIENTOS CUARENTA Y CINCO   PESOS 00/100 MONEDA NACIONAL)  </w:t>
             </w:r>
           </w:p>
         </w:tc>
@@ -2166,811 +2166,15 @@
                 <w:sz w:val="16"/>
                 <w:szCs w:val="16"/>
               </w:rPr>
-              <w:t xml:space="preserve">31</w:t>
-            </w:r>
-            <w:r>
-              <w:rPr>
-                <w:rFonts w:ascii="Century Gothic" w:hAnsi="Century Gothic"/>
-                <w:sz w:val="16"/>
-                <w:szCs w:val="16"/>
-              </w:rPr>
-              <w:t xml:space="preserve">   (TREINTA Y UN  </w:t>
-            </w:r>
-            <w:r>
-              <w:rPr>
-                <w:rFonts w:ascii="Century Gothic" w:hAnsi="Century Gothic"/>
-                <w:sz w:val="16"/>
-                <w:szCs w:val="16"/>
-              </w:rPr>
-              <w:t/>
-            </w:r>
-            <w:r>
-              <w:rPr>
-                <w:rFonts w:ascii="Century Gothic" w:hAnsi="Century Gothic"/>
-                <w:sz w:val="16"/>
-                <w:szCs w:val="16"/>
-              </w:rPr>
-              <w:t> POR CIENTO)</w:t>
-            </w:r>
-            <w:r>
-              <w:rPr>
-                <w:rFonts w:ascii="Century Gothic" w:hAnsi="Century Gothic"/>
-                <w:sz w:val="16"/>
-                <w:szCs w:val="16"/>
-              </w:rPr>
-              <w:t xml:space="preserve"> </w:t>
-            </w:r>
-            <w:r>
-              <w:rPr>
-                <w:rFonts w:ascii="Century Gothic" w:hAnsi="Century Gothic"/>
-                <w:sz w:val="16"/>
-                <w:szCs w:val="16"/>
-              </w:rPr>
-              <w:t/>
-            </w:r>
-          </w:p>
-        </w:tc>
-      </w:tr>
-      <w:tr>
-        <w:trPr>
-          <w:trHeight w:val="251"/>
-        </w:trPr>
-        <w:tc>
-          <w:tcPr>
-            <w:tcW w:w="11199" w:type="dxa"/>
-            <w:gridSpan w:val="12"/>
-            <w:vAlign w:val="center"/>
-          </w:tcPr>
-          <w:p>
-            <w:pPr>
-              <w:jc w:val="center"/>
-              <w:rPr>
-                <w:rFonts w:ascii="Century Gothic" w:hAnsi="Century Gothic"/>
-                <w:b/>
-                <w:sz w:val="16"/>
-                <w:szCs w:val="16"/>
-              </w:rPr>
-            </w:pPr>
-            <w:r>
-              <w:rPr>
-                <w:rFonts w:ascii="Century Gothic" w:hAnsi="Century Gothic"/>
-                <w:b/>
-                <w:sz w:val="16"/>
-                <w:szCs w:val="16"/>
-              </w:rPr>
-              <w:t/>
-            </w:r>
-            <w:r>
-              <w:rPr>
-                <w:rFonts w:ascii="Century Gothic" w:hAnsi="Century Gothic"/>
-                <w:sz w:val="16"/>
-                <w:szCs w:val="16"/>
-              </w:rPr>
-              <w:t/>
-            </w:r>
-            <w:bookmarkStart w:id="0" w:name="_GoBack"/>
-            <w:bookmarkEnd w:id="0"/>
-            <w:r>
-              <w:rPr>
-                <w:rFonts w:ascii="Century Gothic" w:hAnsi="Century Gothic"/>
-                <w:sz w:val="16"/>
-                <w:szCs w:val="16"/>
-              </w:rPr>
-              <w:t/>
-            </w:r>
-            <w:r>
-              <w:rPr>
-                <w:rFonts w:ascii="Century Gothic" w:hAnsi="Century Gothic"/>
-                <w:b/>
-                <w:sz w:val="16"/>
-                <w:szCs w:val="16"/>
-              </w:rPr>
-              <w:t>COMISIONES</w:t>
-            </w:r>
-          </w:p>
-        </w:tc>
-      </w:tr>
-      <w:tr>
-        <w:trPr>
-          <w:trHeight w:val="265"/>
-        </w:trPr>
-        <w:tc>
-          <w:tcPr>
-            <w:tcW w:w="3040" w:type="dxa"/>
-            <w:gridSpan w:val="2"/>
-            <w:vAlign w:val="center"/>
-          </w:tcPr>
-          <w:p>
-            <w:pPr>
-              <w:jc w:val="center"/>
-              <w:rPr>
-                <w:rFonts w:ascii="Century Gothic" w:hAnsi="Century Gothic"/>
-                <w:b/>
-                <w:sz w:val="16"/>
-                <w:szCs w:val="16"/>
-              </w:rPr>
-            </w:pPr>
-            <w:r>
-              <w:rPr>
-                <w:rFonts w:ascii="Century Gothic" w:hAnsi="Century Gothic"/>
-                <w:b/>
-                <w:sz w:val="16"/>
-                <w:szCs w:val="16"/>
-              </w:rPr>
-              <w:t>ALMACENAJE</w:t>
-            </w:r>
-          </w:p>
-        </w:tc>
-        <w:tc>
-          <w:tcPr>
-            <w:tcW w:w="1855" w:type="dxa"/>
-            <w:gridSpan w:val="3"/>
-            <w:vAlign w:val="center"/>
-          </w:tcPr>
-          <w:p>
-            <w:pPr>
-              <w:jc w:val="center"/>
-              <w:rPr>
-                <w:rFonts w:ascii="Century Gothic" w:hAnsi="Century Gothic"/>
-                <w:b/>
-                <w:sz w:val="16"/>
-                <w:szCs w:val="16"/>
-              </w:rPr>
-            </w:pPr>
-            <w:r>
-              <w:rPr>
-                <w:rFonts w:ascii="Century Gothic" w:hAnsi="Century Gothic"/>
-                <w:b/>
-                <w:sz w:val="16"/>
-                <w:szCs w:val="16"/>
-              </w:rPr>
-              <w:t>COMERCIALIZACIÓN</w:t>
-            </w:r>
-          </w:p>
-        </w:tc>
-        <w:tc>
-          <w:tcPr>
-            <w:tcW w:w="2558" w:type="dxa"/>
-            <w:gridSpan w:val="5"/>
-            <w:vAlign w:val="center"/>
-          </w:tcPr>
-          <w:p>
-            <w:pPr>
-              <w:jc w:val="center"/>
-              <w:rPr>
-                <w:rFonts w:ascii="Century Gothic" w:hAnsi="Century Gothic"/>
-                <w:b/>
-                <w:sz w:val="16"/>
-                <w:szCs w:val="16"/>
-              </w:rPr>
-            </w:pPr>
-            <w:r>
-              <w:rPr>
-                <w:rFonts w:ascii="Century Gothic" w:hAnsi="Century Gothic"/>
-                <w:b/>
-                <w:sz w:val="16"/>
-                <w:szCs w:val="16"/>
-              </w:rPr>
-              <w:t>DESEMPEÑO EXTEMPORANEO</w:t>
-            </w:r>
-          </w:p>
-        </w:tc>
-        <w:tc>
-          <w:tcPr>
-            <w:tcW w:w="3746" w:type="dxa"/>
-            <w:gridSpan w:val="2"/>
-            <w:vAlign w:val="center"/>
-          </w:tcPr>
-          <w:p>
-            <w:pPr>
-              <w:jc w:val="center"/>
-              <w:rPr>
-                <w:rFonts w:ascii="Century Gothic" w:hAnsi="Century Gothic"/>
-                <w:b/>
-                <w:sz w:val="16"/>
-                <w:szCs w:val="16"/>
-              </w:rPr>
-            </w:pPr>
-            <w:r>
-              <w:rPr>
-                <w:rFonts w:ascii="Century Gothic" w:hAnsi="Century Gothic"/>
-                <w:b/>
-                <w:sz w:val="16"/>
-                <w:szCs w:val="16"/>
-              </w:rPr>
-              <w:t>REPOSICIÓN DE CONTRATO</w:t>
-            </w:r>
-          </w:p>
-        </w:tc>
-      </w:tr>
-      <w:tr>
-        <w:tc>
-          <w:tcPr>
-            <w:tcW w:w="3040" w:type="dxa"/>
-            <w:gridSpan w:val="2"/>
-            <w:vAlign w:val="center"/>
-          </w:tcPr>
-          <w:p>
-            <w:pPr>
-              <w:jc w:val="center"/>
-              <w:rPr>
-                <w:rFonts w:ascii="Century Gothic" w:hAnsi="Century Gothic"/>
-                <w:sz w:val="16"/>
-                <w:szCs w:val="16"/>
-              </w:rPr>
-            </w:pPr>
-            <w:r>
-              <w:rPr>
-                <w:rFonts w:ascii="Century Gothic" w:hAnsi="Century Gothic"/>
-                <w:sz w:val="16"/>
-                <w:szCs w:val="16"/>
-              </w:rPr>
-              <w:t xml:space="preserve">20.00 </w:t>
-            </w:r>
-            <w:r>
-              <w:rPr>
-                <w:rFonts w:ascii="Century Gothic" w:hAnsi="Century Gothic"/>
-                <w:sz w:val="16"/>
-                <w:szCs w:val="16"/>
-              </w:rPr>
-              <w:t xml:space="preserve">(VEINTE   </w:t>
-            </w:r>
-            <w:r>
-              <w:rPr>
-                <w:rFonts w:ascii="Century Gothic" w:hAnsi="Century Gothic"/>
-                <w:sz w:val="16"/>
-                <w:szCs w:val="16"/>
-              </w:rPr>
-              <w:t xml:space="preserve">PESOS </w:t>
-            </w:r>
-            <w:r>
-              <w:rPr>
-                <w:rFonts w:ascii="Century Gothic" w:hAnsi="Century Gothic"/>
-                <w:sz w:val="16"/>
-                <w:szCs w:val="16"/>
-              </w:rPr>
-              <w:t>00/100 MONEDA NACIONAL)</w:t>
-            </w:r>
-          </w:p>
-        </w:tc>
-        <w:tc>
-          <w:tcPr>
-            <w:tcW w:w="1855" w:type="dxa"/>
-            <w:gridSpan w:val="3"/>
-            <w:vAlign w:val="center"/>
-          </w:tcPr>
-          <w:p>
-            <w:pPr>
-              <w:jc w:val="center"/>
-              <w:rPr>
-                <w:rFonts w:ascii="Century Gothic" w:hAnsi="Century Gothic"/>
-                <w:sz w:val="16"/>
-                <w:szCs w:val="16"/>
-              </w:rPr>
-            </w:pPr>
-            <w:r>
-              <w:rPr>
-                <w:rFonts w:ascii="Century Gothic" w:hAnsi="Century Gothic"/>
-                <w:sz w:val="16"/>
-                <w:szCs w:val="16"/>
-              </w:rPr>
-              <w:t>$</w:t>
-            </w:r>
-            <w:r>
-              <w:rPr>
-                <w:rFonts w:ascii="Century Gothic" w:hAnsi="Century Gothic"/>
-                <w:sz w:val="16"/>
-                <w:szCs w:val="16"/>
-              </w:rPr>
-              <w:t xml:space="preserve">20.00</w:t>
-            </w:r>
-            <w:r>
-              <w:rPr>
-                <w:rFonts w:ascii="Century Gothic" w:hAnsi="Century Gothic"/>
-                <w:sz w:val="16"/>
-                <w:szCs w:val="16"/>
-              </w:rPr>
-              <w:t xml:space="preserve"> </w:t>
-            </w:r>
-            <w:r>
-              <w:rPr>
-                <w:rFonts w:ascii="Century Gothic" w:hAnsi="Century Gothic"/>
-                <w:sz w:val="16"/>
-                <w:szCs w:val="16"/>
-              </w:rPr>
-              <w:t xml:space="preserve">(VEINTE  </w:t>
-            </w:r>
-            <w:r>
-              <w:rPr>
-                <w:rFonts w:ascii="Century Gothic" w:hAnsi="Century Gothic"/>
-                <w:sz w:val="16"/>
-                <w:szCs w:val="16"/>
-              </w:rPr>
-              <w:t/>
-            </w:r>
-            <w:r>
-              <w:rPr>
-                <w:rFonts w:ascii="Century Gothic" w:hAnsi="Century Gothic"/>
-                <w:sz w:val="16"/>
-                <w:szCs w:val="16"/>
-              </w:rPr>
-              <w:t xml:space="preserve"> PESOS</w:t>
-            </w:r>
-            <w:r>
-              <w:rPr>
-                <w:rFonts w:ascii="Century Gothic" w:hAnsi="Century Gothic"/>
-                <w:sz w:val="16"/>
-                <w:szCs w:val="16"/>
-              </w:rPr>
-              <w:t xml:space="preserve"> 00/100 MONEDA NACIONAL)</w:t>
-            </w:r>
-          </w:p>
-        </w:tc>
-        <w:tc>
-          <w:tcPr>
-            <w:tcW w:w="2558" w:type="dxa"/>
-            <w:gridSpan w:val="5"/>
-            <w:vAlign w:val="center"/>
-          </w:tcPr>
-          <w:p>
-            <w:pPr>
-              <w:jc w:val="center"/>
-              <w:rPr>
-                <w:rFonts w:ascii="Century Gothic" w:hAnsi="Century Gothic"/>
-                <w:sz w:val="16"/>
-                <w:szCs w:val="16"/>
-              </w:rPr>
-            </w:pPr>
-            <w:r>
-              <w:rPr>
-                <w:rFonts w:ascii="Century Gothic" w:hAnsi="Century Gothic"/>
-                <w:sz w:val="16"/>
-                <w:szCs w:val="16"/>
-              </w:rPr>
-              <w:t>$</w:t>
-            </w:r>
-            <w:r>
-              <w:rPr>
-                <w:rFonts w:ascii="Century Gothic" w:hAnsi="Century Gothic"/>
-                <w:sz w:val="16"/>
-                <w:szCs w:val="16"/>
-              </w:rPr>
-              <w:t xml:space="preserve">20.00</w:t>
-            </w:r>
-            <w:r>
-              <w:rPr>
-                <w:rFonts w:ascii="Century Gothic" w:hAnsi="Century Gothic"/>
-                <w:sz w:val="16"/>
-                <w:szCs w:val="16"/>
-              </w:rPr>
-              <w:t/>
-            </w:r>
-            <w:r>
-              <w:rPr>
-                <w:rFonts w:ascii="Century Gothic" w:hAnsi="Century Gothic"/>
-                <w:sz w:val="16"/>
-                <w:szCs w:val="16"/>
-              </w:rPr>
-              <w:t/>
-            </w:r>
-            <w:r>
-              <w:rPr>
-                <w:rFonts w:ascii="Century Gothic" w:hAnsi="Century Gothic"/>
-                <w:sz w:val="16"/>
-                <w:szCs w:val="16"/>
-              </w:rPr>
-              <w:t/>
-            </w:r>
-            <w:r>
-              <w:rPr>
-                <w:rFonts w:ascii="Century Gothic" w:hAnsi="Century Gothic"/>
-                <w:sz w:val="16"/>
-                <w:szCs w:val="16"/>
-              </w:rPr>
-              <w:t xml:space="preserve"> </w:t>
-            </w:r>
-            <w:r>
-              <w:rPr>
-                <w:rFonts w:ascii="Century Gothic" w:hAnsi="Century Gothic"/>
-                <w:sz w:val="16"/>
-                <w:szCs w:val="16"/>
-              </w:rPr>
-              <w:t xml:space="preserve">(VEINTE  </w:t>
-            </w:r>
-            <w:r>
-              <w:rPr>
-                <w:rFonts w:ascii="Century Gothic" w:hAnsi="Century Gothic"/>
-                <w:sz w:val="16"/>
-                <w:szCs w:val="16"/>
-              </w:rPr>
-              <w:t/>
-            </w:r>
-            <w:r>
-              <w:rPr>
-                <w:rFonts w:ascii="Century Gothic" w:hAnsi="Century Gothic"/>
-                <w:sz w:val="16"/>
-                <w:szCs w:val="16"/>
-              </w:rPr>
-              <w:t/>
-            </w:r>
-            <w:r>
-              <w:rPr>
-                <w:rFonts w:ascii="Century Gothic" w:hAnsi="Century Gothic"/>
-                <w:sz w:val="16"/>
-                <w:szCs w:val="16"/>
-              </w:rPr>
-              <w:t xml:space="preserve"> PESOS</w:t>
-            </w:r>
-            <w:r>
-              <w:rPr>
-                <w:rFonts w:ascii="Century Gothic" w:hAnsi="Century Gothic"/>
-                <w:sz w:val="16"/>
-                <w:szCs w:val="16"/>
-              </w:rPr>
-              <w:t xml:space="preserve"> 00/100 MONEDA NACIONAL)</w:t>
-            </w:r>
-          </w:p>
-        </w:tc>
-        <w:tc>
-          <w:tcPr>
-            <w:tcW w:w="3746" w:type="dxa"/>
-            <w:gridSpan w:val="2"/>
-            <w:vAlign w:val="center"/>
-          </w:tcPr>
-          <w:p>
-            <w:pPr>
-              <w:jc w:val="center"/>
-              <w:rPr>
-                <w:rFonts w:ascii="Century Gothic" w:hAnsi="Century Gothic"/>
-                <w:sz w:val="16"/>
-                <w:szCs w:val="16"/>
-              </w:rPr>
-            </w:pPr>
-            <w:r>
-              <w:rPr>
-                <w:rFonts w:ascii="Century Gothic" w:hAnsi="Century Gothic"/>
-                <w:sz w:val="16"/>
-                <w:szCs w:val="16"/>
-              </w:rPr>
-              <w:t>$</w:t>
-            </w:r>
-            <w:r>
-              <w:rPr>
-                <w:rFonts w:ascii="Century Gothic" w:hAnsi="Century Gothic"/>
-                <w:sz w:val="16"/>
-                <w:szCs w:val="16"/>
-              </w:rPr>
-              <w:t xml:space="preserve">20.00</w:t>
-            </w:r>
-            <w:r>
-              <w:rPr>
-                <w:rFonts w:ascii="Century Gothic" w:hAnsi="Century Gothic"/>
-                <w:sz w:val="16"/>
-                <w:szCs w:val="16"/>
-              </w:rPr>
-              <w:t xml:space="preserve"> </w:t>
-            </w:r>
-            <w:r>
-              <w:rPr>
-                <w:rFonts w:ascii="Century Gothic" w:hAnsi="Century Gothic"/>
-                <w:sz w:val="16"/>
-                <w:szCs w:val="16"/>
-              </w:rPr>
-              <w:t xml:space="preserve">(VEINTE   PESOS</w:t>
-            </w:r>
-            <w:r>
-              <w:rPr>
-                <w:rFonts w:ascii="Century Gothic" w:hAnsi="Century Gothic"/>
-                <w:sz w:val="16"/>
-                <w:szCs w:val="16"/>
-              </w:rPr>
-              <w:t xml:space="preserve"> 00/100 MONEDA NACIONAL)</w:t>
-            </w:r>
-          </w:p>
-        </w:tc>
-      </w:tr>
-      <w:tr>
-        <w:trPr>
-          <w:trHeight w:val="181"/>
-        </w:trPr>
-        <w:tc>
-          <w:tcPr>
-            <w:tcW w:w="11199" w:type="dxa"/>
-            <w:gridSpan w:val="12"/>
-            <w:vAlign w:val="center"/>
-          </w:tcPr>
-          <w:p>
-            <w:pPr>
-              <w:jc w:val="center"/>
-              <w:rPr>
-                <w:rFonts w:ascii="Century Gothic" w:hAnsi="Century Gothic"/>
-                <w:b/>
-                <w:sz w:val="16"/>
-                <w:szCs w:val="16"/>
-              </w:rPr>
-            </w:pPr>
-            <w:r>
-              <w:rPr>
-                <w:rFonts w:ascii="Century Gothic" w:hAnsi="Century Gothic"/>
-                <w:b/>
-                <w:sz w:val="16"/>
-                <w:szCs w:val="16"/>
-              </w:rPr>
-              <w:t>DESCRIPCIÓN DE LA PRENDA</w:t>
-            </w:r>
-          </w:p>
-        </w:tc>
-      </w:tr>
-      <w:tr>
-        <w:trPr>
-          <w:trHeight w:val="462"/>
-        </w:trPr>
-        <w:tc>
-          <w:tcPr>
-            <w:tcW w:w="2001" w:type="dxa"/>
-            <w:vAlign w:val="center"/>
-          </w:tcPr>
-          <w:p>
-            <w:pPr>
-              <w:jc w:val="center"/>
-              <w:rPr>
-                <w:rFonts w:ascii="Century Gothic" w:hAnsi="Century Gothic"/>
-                <w:b/>
-                <w:sz w:val="16"/>
-                <w:szCs w:val="16"/>
-              </w:rPr>
-            </w:pPr>
-            <w:r>
-              <w:rPr>
-                <w:rFonts w:ascii="Century Gothic" w:hAnsi="Century Gothic"/>
-                <w:b/>
-                <w:sz w:val="16"/>
-                <w:szCs w:val="16"/>
-              </w:rPr>
-              <w:t>DESCRIPCIÓN GENERICA</w:t>
-            </w:r>
-          </w:p>
-          <w:p>
-            <w:pPr>
-              <w:jc w:val="center"/>
-              <w:rPr>
-                <w:rFonts w:ascii="Century Gothic" w:hAnsi="Century Gothic"/>
-                <w:b/>
-                <w:sz w:val="16"/>
-                <w:szCs w:val="16"/>
-              </w:rPr>
-            </w:pPr>
-            <w:r>
-              <w:rPr>
-                <w:rFonts w:ascii="Century Gothic" w:hAnsi="Century Gothic"/>
-                <w:sz w:val="16"/>
-                <w:szCs w:val="16"/>
-              </w:rPr>
-              <w:t xml:space="preserve">MINISPLIT</w:t>
-            </w:r>
-          </w:p>
-        </w:tc>
-        <w:tc>
-          <w:tcPr>
-            <w:tcW w:w="1984" w:type="dxa"/>
-            <w:gridSpan w:val="3"/>
-            <w:vAlign w:val="center"/>
-          </w:tcPr>
-          <w:p>
-            <w:pPr>
-              <w:jc w:val="center"/>
-              <w:rPr>
-                <w:rFonts w:ascii="Century Gothic" w:hAnsi="Century Gothic"/>
-                <w:b/>
-                <w:sz w:val="16"/>
-                <w:szCs w:val="16"/>
-              </w:rPr>
-            </w:pPr>
-            <w:r>
-              <w:rPr>
-                <w:rFonts w:ascii="Century Gothic" w:hAnsi="Century Gothic"/>
-                <w:b/>
-                <w:sz w:val="16"/>
-                <w:szCs w:val="16"/>
-              </w:rPr>
-              <w:t>CARACTERISTICAS</w:t>
-            </w:r>
-          </w:p>
-          <w:p>
-            <w:pPr>
-              <w:jc w:val="center"/>
-              <w:rPr>
-                <w:rFonts w:ascii="Century Gothic" w:hAnsi="Century Gothic"/>
-                <w:b/>
-                <w:sz w:val="16"/>
-                <w:szCs w:val="16"/>
-              </w:rPr>
-            </w:pPr>
-            <w:r>
-              <w:rPr>
-                <w:rFonts w:ascii="Century Gothic" w:hAnsi="Century Gothic"/>
-                <w:sz w:val="16"/>
-                <w:szCs w:val="16"/>
-              </w:rPr>
-              <w:t xml:space="preserve">LG NEGRO</w:t>
-            </w:r>
-          </w:p>
-        </w:tc>
-        <w:tc>
-          <w:tcPr>
-            <w:tcW w:w="2268" w:type="dxa"/>
-            <w:gridSpan w:val="4"/>
-            <w:vAlign w:val="center"/>
-          </w:tcPr>
-          <w:p>
-            <w:pPr>
-              <w:jc w:val="center"/>
-              <w:rPr>
-                <w:rFonts w:ascii="Century Gothic" w:hAnsi="Century Gothic"/>
-                <w:b/>
-                <w:sz w:val="16"/>
-                <w:szCs w:val="16"/>
-              </w:rPr>
-            </w:pPr>
-            <w:r>
-              <w:rPr>
-                <w:rFonts w:ascii="Century Gothic" w:hAnsi="Century Gothic"/>
-                <w:b/>
-                <w:sz w:val="16"/>
-                <w:szCs w:val="16"/>
-              </w:rPr>
-              <w:t>AVALUO</w:t>
-            </w:r>
-          </w:p>
-          <w:p>
-            <w:pPr>
-              <w:jc w:val="center"/>
-              <w:rPr>
-                <w:rFonts w:ascii="Century Gothic" w:hAnsi="Century Gothic"/>
-                <w:b/>
-                <w:sz w:val="16"/>
-                <w:szCs w:val="16"/>
-              </w:rPr>
-            </w:pPr>
-            <w:r>
-              <w:rPr>
-                <w:rFonts w:ascii="Century Gothic" w:hAnsi="Century Gothic"/>
-                <w:sz w:val="16"/>
-                <w:szCs w:val="16"/>
-              </w:rPr>
-              <w:t>$</w:t>
-            </w:r>
-            <w:r>
-              <w:rPr>
-                <w:rFonts w:ascii="Century Gothic" w:hAnsi="Century Gothic"/>
-                <w:sz w:val="16"/>
-                <w:szCs w:val="16"/>
-              </w:rPr>
-              <w:t xml:space="preserve">1,400.00,(UN MIL CUATROCIENTOS   </w:t>
-            </w:r>
-            <w:r>
-              <w:rPr>
-                <w:rFonts w:ascii="Century Gothic" w:hAnsi="Century Gothic"/>
-                <w:sz w:val="16"/>
-                <w:szCs w:val="16"/>
-              </w:rPr>
-              <w:t/>
-            </w:r>
-            <w:r>
-              <w:rPr>
-                <w:rFonts w:ascii="Century Gothic" w:hAnsi="Century Gothic"/>
-                <w:sz w:val="16"/>
-                <w:szCs w:val="16"/>
-              </w:rPr>
-              <w:t> PESOS 00/100 MONEDA NACIONAL)</w:t>
-            </w:r>
-          </w:p>
-        </w:tc>
-        <w:tc>
-          <w:tcPr>
-            <w:tcW w:w="2268" w:type="dxa"/>
-            <w:gridSpan w:val="3"/>
-            <w:vAlign w:val="center"/>
-          </w:tcPr>
-          <w:p>
-            <w:pPr>
-              <w:jc w:val="center"/>
-              <w:rPr>
-                <w:rFonts w:ascii="Century Gothic" w:hAnsi="Century Gothic"/>
-                <w:b/>
-                <w:sz w:val="16"/>
-                <w:szCs w:val="16"/>
-              </w:rPr>
-            </w:pPr>
-            <w:r>
-              <w:rPr>
-                <w:rFonts w:ascii="Century Gothic" w:hAnsi="Century Gothic"/>
-                <w:b/>
-                <w:sz w:val="16"/>
-                <w:szCs w:val="16"/>
-              </w:rPr>
-              <w:t>PRESTAMO</w:t>
-            </w:r>
-          </w:p>
-          <w:p>
-            <w:pPr>
-              <w:jc w:val="center"/>
-              <w:rPr>
-                <w:rFonts w:ascii="Century Gothic" w:hAnsi="Century Gothic"/>
-                <w:b/>
-                <w:sz w:val="16"/>
-                <w:szCs w:val="16"/>
-              </w:rPr>
-            </w:pPr>
-            <w:r>
-              <w:rPr>
-                <w:rFonts w:ascii="Century Gothic" w:hAnsi="Century Gothic"/>
-                <w:sz w:val="16"/>
-                <w:szCs w:val="16"/>
-              </w:rPr>
-              <w:t xml:space="preserve">$3,205.00,(TRES MIL DOSCIENTOS CINCO   PESOS 00/100 MONEDA NACIONAL)  </w:t>
-            </w:r>
-          </w:p>
-        </w:tc>
-        <w:tc>
-          <w:tcPr>
-            <w:tcW w:w="2678" w:type="dxa"/>
-            <w:vAlign w:val="center"/>
-          </w:tcPr>
-          <w:p>
-            <w:pPr>
-              <w:jc w:val="center"/>
-              <w:rPr>
-                <w:rFonts w:ascii="Century Gothic" w:hAnsi="Century Gothic"/>
-                <w:b/>
-                <w:sz w:val="16"/>
-                <w:szCs w:val="16"/>
-              </w:rPr>
-            </w:pPr>
-            <w:r>
-              <w:rPr>
-                <w:rFonts w:ascii="Century Gothic" w:hAnsi="Century Gothic"/>
-                <w:b/>
-                <w:sz w:val="16"/>
-                <w:szCs w:val="16"/>
-              </w:rPr>
-              <w:t>PORCENTAJE DEL PRESTAMO SOBRE AVALUO</w:t>
-            </w:r>
-          </w:p>
-          <w:p>
-            <w:pPr>
-              <w:jc w:val="center"/>
-              <w:rPr>
-                <w:rFonts w:ascii="Century Gothic" w:hAnsi="Century Gothic"/>
-                <w:b/>
-                <w:sz w:val="16"/>
-                <w:szCs w:val="16"/>
-              </w:rPr>
-            </w:pPr>
-            <w:r>
-              <w:rPr>
-                <w:rFonts w:ascii="Century Gothic" w:hAnsi="Century Gothic"/>
-                <w:b/>
-                <w:sz w:val="16"/>
-                <w:szCs w:val="16"/>
-              </w:rPr>
-              <w:t xml:space="preserve">% </w:t>
-            </w:r>
-            <w:r>
-              <w:rPr>
-                <w:rFonts w:ascii="Century Gothic" w:hAnsi="Century Gothic"/>
-                <w:sz w:val="16"/>
-                <w:szCs w:val="16"/>
-              </w:rPr>
-              <w:t xml:space="preserve">44</w:t>
-            </w:r>
-            <w:r>
-              <w:rPr>
-                <w:rFonts w:ascii="Century Gothic" w:hAnsi="Century Gothic"/>
-                <w:sz w:val="16"/>
-                <w:szCs w:val="16"/>
-              </w:rPr>
-              <w:t xml:space="preserve">   (CUARENTA Y CUATRO  </w:t>
+              <w:t xml:space="preserve">73</w:t>
+            </w:r>
+            <w:r>
+              <w:rPr>
+                <w:rFonts w:ascii="Century Gothic" w:hAnsi="Century Gothic"/>
+                <w:sz w:val="16"/>
+                <w:szCs w:val="16"/>
+              </w:rPr>
+              <w:t xml:space="preserve">   (SETENTA Y TRES  </w:t>
             </w:r>
             <w:r>
               <w:rPr>
@@ -3055,7 +2259,7 @@
                 <w:sz w:val="16"/>
                 <w:szCs w:val="16"/>
               </w:rPr>
-              <w:t xml:space="preserve">21 DE FEBRERO  DEL 2018</w:t>
+              <w:t xml:space="preserve">5 DE ENERO  DEL 2018</w:t>
             </w:r>
             <w:r>
               <w:rPr>
@@ -3125,7 +2329,7 @@
                 <w:sz w:val="16"/>
                 <w:szCs w:val="16"/>
               </w:rPr>
-              <w:t xml:space="preserve">20 DE FEBRERO  DEL 2018</w:t>
+              <w:t xml:space="preserve">4 DE ENERO  DEL 2018</w:t>
             </w:r>
           </w:p>
         </w:tc>
@@ -3825,7 +3029,7 @@
                 <w:sz w:val="16"/>
                 <w:szCs w:val="16"/>
               </w:rPr>
-              <w:t xml:space="preserve">(29 DE NOVIEMBRE  DEL 2017)</w:t>
+              <w:t xml:space="preserve">(2 DE DICIEMBRE  DEL 2017)</w:t>
             </w:r>
           </w:p>
         </w:tc>
@@ -10385,7 +9589,7 @@
                 <w:sz w:val="12"/>
                 <w:szCs w:val="12"/>
               </w:rPr>
-              <w:t xml:space="preserve">ANALEAH DUARTE CEBREROS</w:t>
+              <w:t xml:space="preserve">JOSE ANTONIO LOPEZ PEREZ</w:t>
             </w:r>
             <w:r>
               <w:rPr>
@@ -10628,7 +9832,7 @@
           <w:sz w:val="15"/>
           <w:szCs w:val="15"/>
         </w:rPr>
-        <w:t xml:space="preserve">35</w:t>
+        <w:t xml:space="preserve">22</w:t>
       </w:r>
     </w:p>
     <w:p>
@@ -11151,7 +10355,7 @@
                 <w:sz w:val="12"/>
                 <w:szCs w:val="12"/>
               </w:rPr>
-              <w:t xml:space="preserve">05-12-2017</w:t>
+              <w:t xml:space="preserve">19-10-2017</w:t>
             </w:r>
             <w:r>
               <w:rPr>
@@ -11196,7 +10400,7 @@
                 <w:sz w:val="12"/>
                 <w:szCs w:val="12"/>
               </w:rPr>
-              <w:t xml:space="preserve">267.08</w:t>
+              <w:t xml:space="preserve">287.08</w:t>
             </w:r>
           </w:p>
         </w:tc>
@@ -11225,7 +10429,7 @@
                 <w:sz w:val="12"/>
                 <w:szCs w:val="12"/>
               </w:rPr>
-              <w:t xml:space="preserve">72.11</w:t>
+              <w:t xml:space="preserve">77.51</w:t>
             </w:r>
           </w:p>
         </w:tc>
@@ -11254,7 +10458,7 @@
                 <w:sz w:val="12"/>
                 <w:szCs w:val="12"/>
               </w:rPr>
-              <w:t xml:space="preserve">11.54</w:t>
+              <w:t xml:space="preserve">12.40</w:t>
             </w:r>
           </w:p>
         </w:tc>
@@ -11283,7 +10487,7 @@
                 <w:sz w:val="12"/>
                 <w:szCs w:val="12"/>
               </w:rPr>
-              <w:t xml:space="preserve">0.00</w:t>
+              <w:t xml:space="preserve">2.50</w:t>
             </w:r>
           </w:p>
         </w:tc>
@@ -11312,7 +10516,7 @@
                 <w:sz w:val="12"/>
                 <w:szCs w:val="12"/>
               </w:rPr>
-              <w:t xml:space="preserve">350.73</w:t>
+              <w:t xml:space="preserve">379.50</w:t>
             </w:r>
           </w:p>
         </w:tc>
@@ -11341,7 +10545,7 @@
                 <w:sz w:val="12"/>
                 <w:szCs w:val="12"/>
               </w:rPr>
-              <w:t xml:space="preserve">4,208.76</w:t>
+              <w:t xml:space="preserve">4,554.00</w:t>
             </w:r>
           </w:p>
         </w:tc>
@@ -11404,7 +10608,7 @@
                 <w:sz w:val="12"/>
                 <w:szCs w:val="12"/>
               </w:rPr>
-              <w:t xml:space="preserve">12-12-2017</w:t>
+              <w:t xml:space="preserve">26-10-2017</w:t>
             </w:r>
             <w:r>
               <w:rPr>
@@ -11449,7 +10653,7 @@
                 <w:sz w:val="12"/>
                 <w:szCs w:val="12"/>
               </w:rPr>
-              <w:t xml:space="preserve">267.08</w:t>
+              <w:t xml:space="preserve">287.08</w:t>
             </w:r>
           </w:p>
         </w:tc>
@@ -11478,7 +10682,7 @@
                 <w:sz w:val="12"/>
                 <w:szCs w:val="12"/>
               </w:rPr>
-              <w:t xml:space="preserve">72.11</w:t>
+              <w:t xml:space="preserve">77.51</w:t>
             </w:r>
           </w:p>
         </w:tc>
@@ -11507,7 +10711,7 @@
                 <w:sz w:val="12"/>
                 <w:szCs w:val="12"/>
               </w:rPr>
-              <w:t xml:space="preserve">11.54</w:t>
+              <w:t xml:space="preserve">12.40</w:t>
             </w:r>
           </w:p>
         </w:tc>
@@ -11536,7 +10740,7 @@
                 <w:sz w:val="12"/>
                 <w:szCs w:val="12"/>
               </w:rPr>
-              <w:t xml:space="preserve">0.00</w:t>
+              <w:t xml:space="preserve">2.50</w:t>
             </w:r>
           </w:p>
         </w:tc>
@@ -11565,7 +10769,7 @@
                 <w:sz w:val="12"/>
                 <w:szCs w:val="12"/>
               </w:rPr>
-              <w:t xml:space="preserve">350.73</w:t>
+              <w:t xml:space="preserve">379.50</w:t>
             </w:r>
           </w:p>
         </w:tc>
@@ -11594,7 +10798,7 @@
                 <w:sz w:val="12"/>
                 <w:szCs w:val="12"/>
               </w:rPr>
-              <w:t xml:space="preserve">3,858.03</w:t>
+              <w:t xml:space="preserve">4,174.50</w:t>
             </w:r>
           </w:p>
         </w:tc>
@@ -11657,7 +10861,7 @@
                 <w:sz w:val="12"/>
                 <w:szCs w:val="12"/>
               </w:rPr>
-              <w:t xml:space="preserve">19-12-2017</w:t>
+              <w:t xml:space="preserve">02-11-2017</w:t>
             </w:r>
             <w:r>
               <w:rPr>
@@ -11702,7 +10906,7 @@
                 <w:sz w:val="12"/>
                 <w:szCs w:val="12"/>
               </w:rPr>
-              <w:t xml:space="preserve">267.08</w:t>
+              <w:t xml:space="preserve">287.08</w:t>
             </w:r>
           </w:p>
         </w:tc>
@@ -11731,7 +10935,7 @@
                 <w:sz w:val="12"/>
                 <w:szCs w:val="12"/>
               </w:rPr>
-              <w:t xml:space="preserve">72.11</w:t>
+              <w:t xml:space="preserve">77.51</w:t>
             </w:r>
           </w:p>
         </w:tc>
@@ -11760,7 +10964,7 @@
                 <w:sz w:val="12"/>
                 <w:szCs w:val="12"/>
               </w:rPr>
-              <w:t xml:space="preserve">11.54</w:t>
+              <w:t xml:space="preserve">12.40</w:t>
             </w:r>
           </w:p>
         </w:tc>
@@ -11789,7 +10993,7 @@
                 <w:sz w:val="12"/>
                 <w:szCs w:val="12"/>
               </w:rPr>
-              <w:t xml:space="preserve">0.00</w:t>
+              <w:t xml:space="preserve">2.50</w:t>
             </w:r>
           </w:p>
         </w:tc>
@@ -11818,7 +11022,7 @@
                 <w:sz w:val="12"/>
                 <w:szCs w:val="12"/>
               </w:rPr>
-              <w:t xml:space="preserve">350.73</w:t>
+              <w:t xml:space="preserve">379.50</w:t>
             </w:r>
           </w:p>
         </w:tc>
@@ -11847,7 +11051,7 @@
                 <w:sz w:val="12"/>
                 <w:szCs w:val="12"/>
               </w:rPr>
-              <w:t xml:space="preserve">3,507.30</w:t>
+              <w:t xml:space="preserve">3,795.00</w:t>
             </w:r>
           </w:p>
         </w:tc>
@@ -11910,7 +11114,7 @@
                 <w:sz w:val="12"/>
                 <w:szCs w:val="12"/>
               </w:rPr>
-              <w:t xml:space="preserve">26-12-2017</w:t>
+              <w:t xml:space="preserve">09-11-2017</w:t>
             </w:r>
             <w:r>
               <w:rPr>
@@ -11955,7 +11159,7 @@
                 <w:sz w:val="12"/>
                 <w:szCs w:val="12"/>
               </w:rPr>
-              <w:t xml:space="preserve">267.08</w:t>
+              <w:t xml:space="preserve">287.08</w:t>
             </w:r>
           </w:p>
         </w:tc>
@@ -11984,7 +11188,7 @@
                 <w:sz w:val="12"/>
                 <w:szCs w:val="12"/>
               </w:rPr>
-              <w:t xml:space="preserve">72.11</w:t>
+              <w:t xml:space="preserve">77.51</w:t>
             </w:r>
           </w:p>
         </w:tc>
@@ -12013,7 +11217,7 @@
                 <w:sz w:val="12"/>
                 <w:szCs w:val="12"/>
               </w:rPr>
-              <w:t xml:space="preserve">11.54</w:t>
+              <w:t xml:space="preserve">12.40</w:t>
             </w:r>
           </w:p>
         </w:tc>
@@ -12042,7 +11246,7 @@
                 <w:sz w:val="12"/>
                 <w:szCs w:val="12"/>
               </w:rPr>
-              <w:t xml:space="preserve">0.00</w:t>
+              <w:t xml:space="preserve">2.50</w:t>
             </w:r>
           </w:p>
         </w:tc>
@@ -12071,7 +11275,7 @@
                 <w:sz w:val="12"/>
                 <w:szCs w:val="12"/>
               </w:rPr>
-              <w:t xml:space="preserve">350.73</w:t>
+              <w:t xml:space="preserve">379.50</w:t>
             </w:r>
           </w:p>
         </w:tc>
@@ -12100,7 +11304,7 @@
                 <w:sz w:val="12"/>
                 <w:szCs w:val="12"/>
               </w:rPr>
-              <w:t xml:space="preserve">3,156.57</w:t>
+              <w:t xml:space="preserve">3,415.50</w:t>
             </w:r>
           </w:p>
         </w:tc>
@@ -12163,7 +11367,7 @@
                 <w:sz w:val="12"/>
                 <w:szCs w:val="12"/>
               </w:rPr>
-              <w:t xml:space="preserve">02-01-2018</w:t>
+              <w:t xml:space="preserve">16-11-2017</w:t>
             </w:r>
             <w:r>
               <w:rPr>
@@ -12208,7 +11412,7 @@
                 <w:sz w:val="12"/>
                 <w:szCs w:val="12"/>
               </w:rPr>
-              <w:t xml:space="preserve">267.08</w:t>
+              <w:t xml:space="preserve">287.08</w:t>
             </w:r>
           </w:p>
         </w:tc>
@@ -12237,7 +11441,7 @@
                 <w:sz w:val="12"/>
                 <w:szCs w:val="12"/>
               </w:rPr>
-              <w:t xml:space="preserve">72.11</w:t>
+              <w:t xml:space="preserve">77.51</w:t>
             </w:r>
           </w:p>
         </w:tc>
@@ -12266,7 +11470,7 @@
                 <w:sz w:val="12"/>
                 <w:szCs w:val="12"/>
               </w:rPr>
-              <w:t xml:space="preserve">11.54</w:t>
+              <w:t xml:space="preserve">12.40</w:t>
             </w:r>
           </w:p>
         </w:tc>
@@ -12295,7 +11499,7 @@
                 <w:sz w:val="12"/>
                 <w:szCs w:val="12"/>
               </w:rPr>
-              <w:t xml:space="preserve">0.00</w:t>
+              <w:t xml:space="preserve">2.50</w:t>
             </w:r>
           </w:p>
         </w:tc>
@@ -12324,7 +11528,7 @@
                 <w:sz w:val="12"/>
                 <w:szCs w:val="12"/>
               </w:rPr>
-              <w:t xml:space="preserve">350.73</w:t>
+              <w:t xml:space="preserve">379.50</w:t>
             </w:r>
           </w:p>
         </w:tc>
@@ -12353,7 +11557,7 @@
                 <w:sz w:val="12"/>
                 <w:szCs w:val="12"/>
               </w:rPr>
-              <w:t xml:space="preserve">2,805.84</w:t>
+              <w:t xml:space="preserve">3,036.00</w:t>
             </w:r>
           </w:p>
         </w:tc>
@@ -12416,7 +11620,7 @@
                 <w:sz w:val="12"/>
                 <w:szCs w:val="12"/>
               </w:rPr>
-              <w:t xml:space="preserve">09-01-2018</w:t>
+              <w:t xml:space="preserve">23-11-2017</w:t>
             </w:r>
             <w:r>
               <w:rPr>
@@ -12461,7 +11665,7 @@
                 <w:sz w:val="12"/>
                 <w:szCs w:val="12"/>
               </w:rPr>
-              <w:t xml:space="preserve">267.08</w:t>
+              <w:t xml:space="preserve">287.08</w:t>
             </w:r>
           </w:p>
         </w:tc>
@@ -12490,7 +11694,7 @@
                 <w:sz w:val="12"/>
                 <w:szCs w:val="12"/>
               </w:rPr>
-              <w:t xml:space="preserve">72.11</w:t>
+              <w:t xml:space="preserve">77.51</w:t>
             </w:r>
           </w:p>
         </w:tc>
@@ -12519,7 +11723,7 @@
                 <w:sz w:val="12"/>
                 <w:szCs w:val="12"/>
               </w:rPr>
-              <w:t xml:space="preserve">11.54</w:t>
+              <w:t xml:space="preserve">12.40</w:t>
             </w:r>
           </w:p>
         </w:tc>
@@ -12548,7 +11752,7 @@
                 <w:sz w:val="12"/>
                 <w:szCs w:val="12"/>
               </w:rPr>
-              <w:t xml:space="preserve">0.00</w:t>
+              <w:t xml:space="preserve">2.50</w:t>
             </w:r>
           </w:p>
         </w:tc>
@@ -12577,7 +11781,7 @@
                 <w:sz w:val="12"/>
                 <w:szCs w:val="12"/>
               </w:rPr>
-              <w:t xml:space="preserve">350.73</w:t>
+              <w:t xml:space="preserve">379.50</w:t>
             </w:r>
           </w:p>
         </w:tc>
@@ -12606,7 +11810,7 @@
                 <w:sz w:val="12"/>
                 <w:szCs w:val="12"/>
               </w:rPr>
-              <w:t xml:space="preserve">2,455.11</w:t>
+              <w:t xml:space="preserve">2,656.50</w:t>
             </w:r>
           </w:p>
         </w:tc>
@@ -12669,7 +11873,7 @@
                 <w:sz w:val="12"/>
                 <w:szCs w:val="12"/>
               </w:rPr>
-              <w:t xml:space="preserve">16-01-2018</w:t>
+              <w:t xml:space="preserve">30-11-2017</w:t>
             </w:r>
             <w:r>
               <w:rPr>
@@ -12714,7 +11918,7 @@
                 <w:sz w:val="12"/>
                 <w:szCs w:val="12"/>
               </w:rPr>
-              <w:t xml:space="preserve">267.08</w:t>
+              <w:t xml:space="preserve">287.08</w:t>
             </w:r>
           </w:p>
         </w:tc>
@@ -12743,7 +11947,7 @@
                 <w:sz w:val="12"/>
                 <w:szCs w:val="12"/>
               </w:rPr>
-              <w:t xml:space="preserve">72.11</w:t>
+              <w:t xml:space="preserve">77.51</w:t>
             </w:r>
           </w:p>
         </w:tc>
@@ -12772,7 +11976,7 @@
                 <w:sz w:val="12"/>
                 <w:szCs w:val="12"/>
               </w:rPr>
-              <w:t xml:space="preserve">11.54</w:t>
+              <w:t xml:space="preserve">12.40</w:t>
             </w:r>
           </w:p>
         </w:tc>
@@ -12801,7 +12005,7 @@
                 <w:sz w:val="12"/>
                 <w:szCs w:val="12"/>
               </w:rPr>
-              <w:t xml:space="preserve">0.00</w:t>
+              <w:t xml:space="preserve">2.50</w:t>
             </w:r>
           </w:p>
         </w:tc>
@@ -12830,7 +12034,7 @@
                 <w:sz w:val="12"/>
                 <w:szCs w:val="12"/>
               </w:rPr>
-              <w:t xml:space="preserve">350.73</w:t>
+              <w:t xml:space="preserve">379.50</w:t>
             </w:r>
           </w:p>
         </w:tc>
@@ -12859,7 +12063,7 @@
                 <w:sz w:val="12"/>
                 <w:szCs w:val="12"/>
               </w:rPr>
-              <w:t xml:space="preserve">2,104.38</w:t>
+              <w:t xml:space="preserve">2,277.00</w:t>
             </w:r>
           </w:p>
         </w:tc>
@@ -12922,7 +12126,7 @@
                 <w:sz w:val="12"/>
                 <w:szCs w:val="12"/>
               </w:rPr>
-              <w:t xml:space="preserve">23-01-2018</w:t>
+              <w:t xml:space="preserve">07-12-2017</w:t>
             </w:r>
             <w:r>
               <w:rPr>
@@ -12967,7 +12171,7 @@
                 <w:sz w:val="12"/>
                 <w:szCs w:val="12"/>
               </w:rPr>
-              <w:t xml:space="preserve">267.08</w:t>
+              <w:t xml:space="preserve">287.08</w:t>
             </w:r>
           </w:p>
         </w:tc>
@@ -12996,7 +12200,7 @@
                 <w:sz w:val="12"/>
                 <w:szCs w:val="12"/>
               </w:rPr>
-              <w:t xml:space="preserve">72.11</w:t>
+              <w:t xml:space="preserve">77.51</w:t>
             </w:r>
           </w:p>
         </w:tc>
@@ -13025,7 +12229,7 @@
                 <w:sz w:val="12"/>
                 <w:szCs w:val="12"/>
               </w:rPr>
-              <w:t xml:space="preserve">11.54</w:t>
+              <w:t xml:space="preserve">12.40</w:t>
             </w:r>
           </w:p>
         </w:tc>
@@ -13054,7 +12258,7 @@
                 <w:sz w:val="12"/>
                 <w:szCs w:val="12"/>
               </w:rPr>
-              <w:t xml:space="preserve">0.00</w:t>
+              <w:t xml:space="preserve">2.50</w:t>
             </w:r>
           </w:p>
         </w:tc>
@@ -13083,7 +12287,7 @@
                 <w:sz w:val="12"/>
                 <w:szCs w:val="12"/>
               </w:rPr>
-              <w:t xml:space="preserve">350.73</w:t>
+              <w:t xml:space="preserve">379.50</w:t>
             </w:r>
           </w:p>
         </w:tc>
@@ -13112,7 +12316,7 @@
                 <w:sz w:val="12"/>
                 <w:szCs w:val="12"/>
               </w:rPr>
-              <w:t xml:space="preserve">1,753.65</w:t>
+              <w:t xml:space="preserve">1,897.50</w:t>
             </w:r>
           </w:p>
         </w:tc>
@@ -13175,7 +12379,7 @@
                 <w:sz w:val="12"/>
                 <w:szCs w:val="12"/>
               </w:rPr>
-              <w:t xml:space="preserve">30-01-2018</w:t>
+              <w:t xml:space="preserve">14-12-2017</w:t>
             </w:r>
             <w:r>
               <w:rPr>
@@ -13220,7 +12424,7 @@
                 <w:sz w:val="12"/>
                 <w:szCs w:val="12"/>
               </w:rPr>
-              <w:t xml:space="preserve">267.08</w:t>
+              <w:t xml:space="preserve">287.08</w:t>
             </w:r>
           </w:p>
         </w:tc>
@@ -13249,7 +12453,7 @@
                 <w:sz w:val="12"/>
                 <w:szCs w:val="12"/>
               </w:rPr>
-              <w:t xml:space="preserve">72.11</w:t>
+              <w:t xml:space="preserve">77.51</w:t>
             </w:r>
           </w:p>
         </w:tc>
@@ -13278,7 +12482,7 @@
                 <w:sz w:val="12"/>
                 <w:szCs w:val="12"/>
               </w:rPr>
-              <w:t xml:space="preserve">11.54</w:t>
+              <w:t xml:space="preserve">12.40</w:t>
             </w:r>
           </w:p>
         </w:tc>
@@ -13307,7 +12511,7 @@
                 <w:sz w:val="12"/>
                 <w:szCs w:val="12"/>
               </w:rPr>
-              <w:t xml:space="preserve">0.00</w:t>
+              <w:t xml:space="preserve">2.50</w:t>
             </w:r>
           </w:p>
         </w:tc>
@@ -13336,7 +12540,7 @@
                 <w:sz w:val="12"/>
                 <w:szCs w:val="12"/>
               </w:rPr>
-              <w:t xml:space="preserve">350.73</w:t>
+              <w:t xml:space="preserve">379.50</w:t>
             </w:r>
           </w:p>
         </w:tc>
@@ -13365,7 +12569,7 @@
                 <w:sz w:val="12"/>
                 <w:szCs w:val="12"/>
               </w:rPr>
-              <w:t xml:space="preserve">1,402.92</w:t>
+              <w:t xml:space="preserve">1,518.00</w:t>
             </w:r>
           </w:p>
         </w:tc>
@@ -13428,7 +12632,7 @@
                 <w:sz w:val="12"/>
                 <w:szCs w:val="12"/>
               </w:rPr>
-              <w:t xml:space="preserve">06-02-2018</w:t>
+              <w:t xml:space="preserve">21-12-2017</w:t>
             </w:r>
             <w:r>
               <w:rPr>
@@ -13473,7 +12677,7 @@
                 <w:sz w:val="12"/>
                 <w:szCs w:val="12"/>
               </w:rPr>
-              <w:t xml:space="preserve">267.08</w:t>
+              <w:t xml:space="preserve">287.08</w:t>
             </w:r>
           </w:p>
         </w:tc>
@@ -13502,7 +12706,7 @@
                 <w:sz w:val="12"/>
                 <w:szCs w:val="12"/>
               </w:rPr>
-              <w:t xml:space="preserve">72.11</w:t>
+              <w:t xml:space="preserve">77.51</w:t>
             </w:r>
           </w:p>
         </w:tc>
@@ -13531,7 +12735,7 @@
                 <w:sz w:val="12"/>
                 <w:szCs w:val="12"/>
               </w:rPr>
-              <w:t xml:space="preserve">11.54</w:t>
+              <w:t xml:space="preserve">12.40</w:t>
             </w:r>
           </w:p>
         </w:tc>
@@ -13560,7 +12764,7 @@
                 <w:sz w:val="12"/>
                 <w:szCs w:val="12"/>
               </w:rPr>
-              <w:t xml:space="preserve">0.00</w:t>
+              <w:t xml:space="preserve">2.50</w:t>
             </w:r>
           </w:p>
         </w:tc>
@@ -13589,7 +12793,7 @@
                 <w:sz w:val="12"/>
                 <w:szCs w:val="12"/>
               </w:rPr>
-              <w:t xml:space="preserve">350.73</w:t>
+              <w:t xml:space="preserve">379.50</w:t>
             </w:r>
           </w:p>
         </w:tc>
@@ -13618,7 +12822,7 @@
                 <w:sz w:val="12"/>
                 <w:szCs w:val="12"/>
               </w:rPr>
-              <w:t xml:space="preserve">1,052.19</w:t>
+              <w:t xml:space="preserve">1,138.50</w:t>
             </w:r>
           </w:p>
         </w:tc>
@@ -13681,7 +12885,7 @@
                 <w:sz w:val="12"/>
                 <w:szCs w:val="12"/>
               </w:rPr>
-              <w:t xml:space="preserve">13-02-2018</w:t>
+              <w:t xml:space="preserve">28-12-2017</w:t>
             </w:r>
             <w:r>
               <w:rPr>
@@ -13726,7 +12930,7 @@
                 <w:sz w:val="12"/>
                 <w:szCs w:val="12"/>
               </w:rPr>
-              <w:t xml:space="preserve">267.08</w:t>
+              <w:t xml:space="preserve">287.08</w:t>
             </w:r>
           </w:p>
         </w:tc>
@@ -13755,7 +12959,7 @@
                 <w:sz w:val="12"/>
                 <w:szCs w:val="12"/>
               </w:rPr>
-              <w:t xml:space="preserve">72.11</w:t>
+              <w:t xml:space="preserve">77.51</w:t>
             </w:r>
           </w:p>
         </w:tc>
@@ -13784,7 +12988,7 @@
                 <w:sz w:val="12"/>
                 <w:szCs w:val="12"/>
               </w:rPr>
-              <w:t xml:space="preserve">11.54</w:t>
+              <w:t xml:space="preserve">12.40</w:t>
             </w:r>
           </w:p>
         </w:tc>
@@ -13813,7 +13017,7 @@
                 <w:sz w:val="12"/>
                 <w:szCs w:val="12"/>
               </w:rPr>
-              <w:t xml:space="preserve">0.00</w:t>
+              <w:t xml:space="preserve">2.50</w:t>
             </w:r>
           </w:p>
         </w:tc>
@@ -13842,7 +13046,7 @@
                 <w:sz w:val="12"/>
                 <w:szCs w:val="12"/>
               </w:rPr>
-              <w:t xml:space="preserve">350.73</w:t>
+              <w:t xml:space="preserve">379.50</w:t>
             </w:r>
           </w:p>
         </w:tc>
@@ -13871,7 +13075,7 @@
                 <w:sz w:val="12"/>
                 <w:szCs w:val="12"/>
               </w:rPr>
-              <w:t xml:space="preserve">701.46</w:t>
+              <w:t xml:space="preserve">759.00</w:t>
             </w:r>
           </w:p>
         </w:tc>
@@ -13934,7 +13138,7 @@
                 <w:sz w:val="12"/>
                 <w:szCs w:val="12"/>
               </w:rPr>
-              <w:t xml:space="preserve">20-02-2018</w:t>
+              <w:t xml:space="preserve">04-01-2018</w:t>
             </w:r>
             <w:r>
               <w:rPr>
@@ -13979,7 +13183,7 @@
                 <w:sz w:val="12"/>
                 <w:szCs w:val="12"/>
               </w:rPr>
-              <w:t xml:space="preserve">267.08</w:t>
+              <w:t xml:space="preserve">287.08</w:t>
             </w:r>
           </w:p>
         </w:tc>
@@ -14008,7 +13212,7 @@
                 <w:sz w:val="12"/>
                 <w:szCs w:val="12"/>
               </w:rPr>
-              <w:t xml:space="preserve">72.11</w:t>
+              <w:t xml:space="preserve">77.51</w:t>
             </w:r>
           </w:p>
         </w:tc>
@@ -14037,7 +13241,7 @@
                 <w:sz w:val="12"/>
                 <w:szCs w:val="12"/>
               </w:rPr>
-              <w:t xml:space="preserve">11.54</w:t>
+              <w:t xml:space="preserve">12.40</w:t>
             </w:r>
           </w:p>
         </w:tc>
@@ -14066,7 +13270,7 @@
                 <w:sz w:val="12"/>
                 <w:szCs w:val="12"/>
               </w:rPr>
-              <w:t xml:space="preserve">0.00</w:t>
+              <w:t xml:space="preserve">2.50</w:t>
             </w:r>
           </w:p>
         </w:tc>
@@ -14095,7 +13299,7 @@
                 <w:sz w:val="12"/>
                 <w:szCs w:val="12"/>
               </w:rPr>
-              <w:t xml:space="preserve">350.73</w:t>
+              <w:t xml:space="preserve">379.50</w:t>
             </w:r>
           </w:p>
         </w:tc>
@@ -14124,7 +13328,7 @@
                 <w:sz w:val="12"/>
                 <w:szCs w:val="12"/>
               </w:rPr>
-              <w:t xml:space="preserve">350.73</w:t>
+              <w:t xml:space="preserve">379.50</w:t>
             </w:r>
           </w:p>
         </w:tc>
@@ -14573,7 +13777,7 @@
                 <w:sz w:val="12"/>
                 <w:szCs w:val="12"/>
               </w:rPr>
-              <w:t xml:space="preserve">ANALEAH DUARTE CEBREROS</w:t>
+              <w:t xml:space="preserve">JOSE ANTONIO LOPEZ PEREZ</w:t>
             </w:r>
             <w:r>
               <w:rPr>
@@ -15581,7 +14785,7 @@
                 <w:sz w:val="12"/>
                 <w:szCs w:val="12"/>
               </w:rPr>
-              <w:t xml:space="preserve">ANALEAH DUARTE CEBREROS</w:t>
+              <w:t xml:space="preserve">JOSE ANTONIO LOPEZ PEREZ</w:t>
             </w:r>
             <w:r>
               <w:rPr>
@@ -16088,7 +15292,7 @@
                 <w:sz w:val="12"/>
                 <w:szCs w:val="12"/>
               </w:rPr>
-              <w:t xml:space="preserve">ANALEAH DUARTE CEBREROS</w:t>
+              <w:t xml:space="preserve">JOSE ANTONIO LOPEZ PEREZ</w:t>
             </w:r>
             <w:r>
               <w:rPr>
@@ -16224,7 +15428,7 @@
           <w:sz w:val="12"/>
           <w:szCs w:val="12"/>
         </w:rPr>
-        <w:t xml:space="preserve">BUENO POR $4,208.76</w:t>
+        <w:t xml:space="preserve">BUENO POR $4,554.00</w:t>
       </w:r>
       <w:proofErr w:type="spellStart"/>
       <w:r>
@@ -16316,7 +15520,7 @@
           <w:sz w:val="12"/>
           <w:szCs w:val="12"/>
         </w:rPr>
-        <w:t xml:space="preserve">4,208.76</w:t>
+        <w:t xml:space="preserve">4,554.00</w:t>
       </w:r>
       <w:r>
         <w:rPr>
@@ -16361,7 +15565,7 @@
           <w:sz w:val="12"/>
           <w:szCs w:val="12"/>
         </w:rPr>
-        <w:t xml:space="preserve">CUATRO MIL DOSCIENTOS OCHO  </w:t>
+        <w:t xml:space="preserve">CUATRO MIL QUINIENTOS CINCUENTA Y CUATRO  </w:t>
       </w:r>
       <w:r>
         <w:rPr>
@@ -16406,7 +15610,7 @@
           <w:sz w:val="12"/>
           <w:szCs w:val="12"/>
         </w:rPr>
-        <w:t xml:space="preserve">76</w:t>
+        <w:t xml:space="preserve">00</w:t>
       </w:r>
       <w:r>
         <w:rPr>
@@ -17315,7 +16519,7 @@
                 <w:sz w:val="12"/>
                 <w:szCs w:val="12"/>
               </w:rPr>
-              <w:t xml:space="preserve">05-12-2017</w:t>
+              <w:t xml:space="preserve">19-10-2017</w:t>
             </w:r>
             <w:r>
               <w:rPr>
@@ -17360,7 +16564,7 @@
                 <w:sz w:val="12"/>
                 <w:szCs w:val="12"/>
               </w:rPr>
-              <w:t xml:space="preserve">267.08</w:t>
+              <w:t xml:space="preserve">287.08</w:t>
             </w:r>
           </w:p>
         </w:tc>
@@ -17389,7 +16593,7 @@
                 <w:sz w:val="12"/>
                 <w:szCs w:val="12"/>
               </w:rPr>
-              <w:t xml:space="preserve">72.11</w:t>
+              <w:t xml:space="preserve">77.51</w:t>
             </w:r>
           </w:p>
         </w:tc>
@@ -17418,7 +16622,7 @@
                 <w:sz w:val="12"/>
                 <w:szCs w:val="12"/>
               </w:rPr>
-              <w:t xml:space="preserve">11.54</w:t>
+              <w:t xml:space="preserve">12.40</w:t>
             </w:r>
           </w:p>
         </w:tc>
@@ -17447,7 +16651,7 @@
                 <w:sz w:val="12"/>
                 <w:szCs w:val="12"/>
               </w:rPr>
-              <w:t xml:space="preserve">0.00</w:t>
+              <w:t xml:space="preserve">2.50</w:t>
             </w:r>
           </w:p>
         </w:tc>
@@ -17476,7 +16680,7 @@
                 <w:sz w:val="12"/>
                 <w:szCs w:val="12"/>
               </w:rPr>
-              <w:t xml:space="preserve">350.73</w:t>
+              <w:t xml:space="preserve">379.50</w:t>
             </w:r>
           </w:p>
         </w:tc>
@@ -17505,7 +16709,7 @@
                 <w:sz w:val="12"/>
                 <w:szCs w:val="12"/>
               </w:rPr>
-              <w:t xml:space="preserve">4,208.76</w:t>
+              <w:t xml:space="preserve">4,554.00</w:t>
             </w:r>
           </w:p>
         </w:tc>
@@ -17568,7 +16772,7 @@
                 <w:sz w:val="12"/>
                 <w:szCs w:val="12"/>
               </w:rPr>
-              <w:t xml:space="preserve">12-12-2017</w:t>
+              <w:t xml:space="preserve">26-10-2017</w:t>
             </w:r>
             <w:r>
               <w:rPr>
@@ -17613,7 +16817,7 @@
                 <w:sz w:val="12"/>
                 <w:szCs w:val="12"/>
               </w:rPr>
-              <w:t xml:space="preserve">267.08</w:t>
+              <w:t xml:space="preserve">287.08</w:t>
             </w:r>
           </w:p>
         </w:tc>
@@ -17642,7 +16846,7 @@
                 <w:sz w:val="12"/>
                 <w:szCs w:val="12"/>
               </w:rPr>
-              <w:t xml:space="preserve">72.11</w:t>
+              <w:t xml:space="preserve">77.51</w:t>
             </w:r>
           </w:p>
         </w:tc>
@@ -17671,7 +16875,7 @@
                 <w:sz w:val="12"/>
                 <w:szCs w:val="12"/>
               </w:rPr>
-              <w:t xml:space="preserve">11.54</w:t>
+              <w:t xml:space="preserve">12.40</w:t>
             </w:r>
           </w:p>
         </w:tc>
@@ -17700,7 +16904,7 @@
                 <w:sz w:val="12"/>
                 <w:szCs w:val="12"/>
               </w:rPr>
-              <w:t xml:space="preserve">0.00</w:t>
+              <w:t xml:space="preserve">2.50</w:t>
             </w:r>
           </w:p>
         </w:tc>
@@ -17729,7 +16933,7 @@
                 <w:sz w:val="12"/>
                 <w:szCs w:val="12"/>
               </w:rPr>
-              <w:t xml:space="preserve">350.73</w:t>
+              <w:t xml:space="preserve">379.50</w:t>
             </w:r>
           </w:p>
         </w:tc>
@@ -17758,7 +16962,7 @@
                 <w:sz w:val="12"/>
                 <w:szCs w:val="12"/>
               </w:rPr>
-              <w:t xml:space="preserve">3,858.03</w:t>
+              <w:t xml:space="preserve">4,174.50</w:t>
             </w:r>
           </w:p>
         </w:tc>
@@ -17821,7 +17025,7 @@
                 <w:sz w:val="12"/>
                 <w:szCs w:val="12"/>
               </w:rPr>
-              <w:t xml:space="preserve">19-12-2017</w:t>
+              <w:t xml:space="preserve">02-11-2017</w:t>
             </w:r>
             <w:r>
               <w:rPr>
@@ -17866,7 +17070,7 @@
                 <w:sz w:val="12"/>
                 <w:szCs w:val="12"/>
               </w:rPr>
-              <w:t xml:space="preserve">267.08</w:t>
+              <w:t xml:space="preserve">287.08</w:t>
             </w:r>
           </w:p>
         </w:tc>
@@ -17895,7 +17099,7 @@
                 <w:sz w:val="12"/>
                 <w:szCs w:val="12"/>
               </w:rPr>
-              <w:t xml:space="preserve">72.11</w:t>
+              <w:t xml:space="preserve">77.51</w:t>
             </w:r>
           </w:p>
         </w:tc>
@@ -17924,7 +17128,7 @@
                 <w:sz w:val="12"/>
                 <w:szCs w:val="12"/>
               </w:rPr>
-              <w:t xml:space="preserve">11.54</w:t>
+              <w:t xml:space="preserve">12.40</w:t>
             </w:r>
           </w:p>
         </w:tc>
@@ -17953,7 +17157,7 @@
                 <w:sz w:val="12"/>
                 <w:szCs w:val="12"/>
               </w:rPr>
-              <w:t xml:space="preserve">0.00</w:t>
+              <w:t xml:space="preserve">2.50</w:t>
             </w:r>
           </w:p>
         </w:tc>
@@ -17982,7 +17186,7 @@
                 <w:sz w:val="12"/>
                 <w:szCs w:val="12"/>
               </w:rPr>
-              <w:t xml:space="preserve">350.73</w:t>
+              <w:t xml:space="preserve">379.50</w:t>
             </w:r>
           </w:p>
         </w:tc>
@@ -18011,7 +17215,7 @@
                 <w:sz w:val="12"/>
                 <w:szCs w:val="12"/>
               </w:rPr>
-              <w:t xml:space="preserve">3,507.30</w:t>
+              <w:t xml:space="preserve">3,795.00</w:t>
             </w:r>
           </w:p>
         </w:tc>
@@ -18074,7 +17278,7 @@
                 <w:sz w:val="12"/>
                 <w:szCs w:val="12"/>
               </w:rPr>
-              <w:t xml:space="preserve">26-12-2017</w:t>
+              <w:t xml:space="preserve">09-11-2017</w:t>
             </w:r>
             <w:r>
               <w:rPr>
@@ -18119,7 +17323,7 @@
                 <w:sz w:val="12"/>
                 <w:szCs w:val="12"/>
               </w:rPr>
-              <w:t xml:space="preserve">267.08</w:t>
+              <w:t xml:space="preserve">287.08</w:t>
             </w:r>
           </w:p>
         </w:tc>
@@ -18148,7 +17352,7 @@
                 <w:sz w:val="12"/>
                 <w:szCs w:val="12"/>
               </w:rPr>
-              <w:t xml:space="preserve">72.11</w:t>
+              <w:t xml:space="preserve">77.51</w:t>
             </w:r>
           </w:p>
         </w:tc>
@@ -18177,7 +17381,7 @@
                 <w:sz w:val="12"/>
                 <w:szCs w:val="12"/>
               </w:rPr>
-              <w:t xml:space="preserve">11.54</w:t>
+              <w:t xml:space="preserve">12.40</w:t>
             </w:r>
           </w:p>
         </w:tc>
@@ -18206,7 +17410,7 @@
                 <w:sz w:val="12"/>
                 <w:szCs w:val="12"/>
               </w:rPr>
-              <w:t xml:space="preserve">0.00</w:t>
+              <w:t xml:space="preserve">2.50</w:t>
             </w:r>
           </w:p>
         </w:tc>
@@ -18235,7 +17439,7 @@
                 <w:sz w:val="12"/>
                 <w:szCs w:val="12"/>
               </w:rPr>
-              <w:t xml:space="preserve">350.73</w:t>
+              <w:t xml:space="preserve">379.50</w:t>
             </w:r>
           </w:p>
         </w:tc>
@@ -18264,7 +17468,7 @@
                 <w:sz w:val="12"/>
                 <w:szCs w:val="12"/>
               </w:rPr>
-              <w:t xml:space="preserve">3,156.57</w:t>
+              <w:t xml:space="preserve">3,415.50</w:t>
             </w:r>
           </w:p>
         </w:tc>
@@ -18327,7 +17531,7 @@
                 <w:sz w:val="12"/>
                 <w:szCs w:val="12"/>
               </w:rPr>
-              <w:t xml:space="preserve">02-01-2018</w:t>
+              <w:t xml:space="preserve">16-11-2017</w:t>
             </w:r>
             <w:r>
               <w:rPr>
@@ -18372,7 +17576,7 @@
                 <w:sz w:val="12"/>
                 <w:szCs w:val="12"/>
               </w:rPr>
-              <w:t xml:space="preserve">267.08</w:t>
+              <w:t xml:space="preserve">287.08</w:t>
             </w:r>
           </w:p>
         </w:tc>
@@ -18401,7 +17605,7 @@
                 <w:sz w:val="12"/>
                 <w:szCs w:val="12"/>
               </w:rPr>
-              <w:t xml:space="preserve">72.11</w:t>
+              <w:t xml:space="preserve">77.51</w:t>
             </w:r>
           </w:p>
         </w:tc>
@@ -18430,7 +17634,7 @@
                 <w:sz w:val="12"/>
                 <w:szCs w:val="12"/>
               </w:rPr>
-              <w:t xml:space="preserve">11.54</w:t>
+              <w:t xml:space="preserve">12.40</w:t>
             </w:r>
           </w:p>
         </w:tc>
@@ -18459,7 +17663,7 @@
                 <w:sz w:val="12"/>
                 <w:szCs w:val="12"/>
               </w:rPr>
-              <w:t xml:space="preserve">0.00</w:t>
+              <w:t xml:space="preserve">2.50</w:t>
             </w:r>
           </w:p>
         </w:tc>
@@ -18488,7 +17692,7 @@
                 <w:sz w:val="12"/>
                 <w:szCs w:val="12"/>
               </w:rPr>
-              <w:t xml:space="preserve">350.73</w:t>
+              <w:t xml:space="preserve">379.50</w:t>
             </w:r>
           </w:p>
         </w:tc>
@@ -18517,7 +17721,7 @@
                 <w:sz w:val="12"/>
                 <w:szCs w:val="12"/>
               </w:rPr>
-              <w:t xml:space="preserve">2,805.84</w:t>
+              <w:t xml:space="preserve">3,036.00</w:t>
             </w:r>
           </w:p>
         </w:tc>
@@ -18580,7 +17784,7 @@
                 <w:sz w:val="12"/>
                 <w:szCs w:val="12"/>
               </w:rPr>
-              <w:t xml:space="preserve">09-01-2018</w:t>
+              <w:t xml:space="preserve">23-11-2017</w:t>
             </w:r>
             <w:r>
               <w:rPr>
@@ -18625,7 +17829,7 @@
                 <w:sz w:val="12"/>
                 <w:szCs w:val="12"/>
               </w:rPr>
-              <w:t xml:space="preserve">267.08</w:t>
+              <w:t xml:space="preserve">287.08</w:t>
             </w:r>
           </w:p>
         </w:tc>
@@ -18654,7 +17858,7 @@
                 <w:sz w:val="12"/>
                 <w:szCs w:val="12"/>
               </w:rPr>
-              <w:t xml:space="preserve">72.11</w:t>
+              <w:t xml:space="preserve">77.51</w:t>
             </w:r>
           </w:p>
         </w:tc>
@@ -18683,7 +17887,7 @@
                 <w:sz w:val="12"/>
                 <w:szCs w:val="12"/>
               </w:rPr>
-              <w:t xml:space="preserve">11.54</w:t>
+              <w:t xml:space="preserve">12.40</w:t>
             </w:r>
           </w:p>
         </w:tc>
@@ -18712,7 +17916,7 @@
                 <w:sz w:val="12"/>
                 <w:szCs w:val="12"/>
               </w:rPr>
-              <w:t xml:space="preserve">0.00</w:t>
+              <w:t xml:space="preserve">2.50</w:t>
             </w:r>
           </w:p>
         </w:tc>
@@ -18741,7 +17945,7 @@
                 <w:sz w:val="12"/>
                 <w:szCs w:val="12"/>
               </w:rPr>
-              <w:t xml:space="preserve">350.73</w:t>
+              <w:t xml:space="preserve">379.50</w:t>
             </w:r>
           </w:p>
         </w:tc>
@@ -18770,7 +17974,7 @@
                 <w:sz w:val="12"/>
                 <w:szCs w:val="12"/>
               </w:rPr>
-              <w:t xml:space="preserve">2,455.11</w:t>
+              <w:t xml:space="preserve">2,656.50</w:t>
             </w:r>
           </w:p>
         </w:tc>
@@ -18833,7 +18037,7 @@
                 <w:sz w:val="12"/>
                 <w:szCs w:val="12"/>
               </w:rPr>
-              <w:t xml:space="preserve">16-01-2018</w:t>
+              <w:t xml:space="preserve">30-11-2017</w:t>
             </w:r>
             <w:r>
               <w:rPr>
@@ -18878,7 +18082,7 @@
                 <w:sz w:val="12"/>
                 <w:szCs w:val="12"/>
               </w:rPr>
-              <w:t xml:space="preserve">267.08</w:t>
+              <w:t xml:space="preserve">287.08</w:t>
             </w:r>
           </w:p>
         </w:tc>
@@ -18907,7 +18111,7 @@
                 <w:sz w:val="12"/>
                 <w:szCs w:val="12"/>
               </w:rPr>
-              <w:t xml:space="preserve">72.11</w:t>
+              <w:t xml:space="preserve">77.51</w:t>
             </w:r>
           </w:p>
         </w:tc>
@@ -18936,7 +18140,7 @@
                 <w:sz w:val="12"/>
                 <w:szCs w:val="12"/>
               </w:rPr>
-              <w:t xml:space="preserve">11.54</w:t>
+              <w:t xml:space="preserve">12.40</w:t>
             </w:r>
           </w:p>
         </w:tc>
@@ -18965,7 +18169,7 @@
                 <w:sz w:val="12"/>
                 <w:szCs w:val="12"/>
               </w:rPr>
-              <w:t xml:space="preserve">0.00</w:t>
+              <w:t xml:space="preserve">2.50</w:t>
             </w:r>
           </w:p>
         </w:tc>
@@ -18994,7 +18198,7 @@
                 <w:sz w:val="12"/>
                 <w:szCs w:val="12"/>
               </w:rPr>
-              <w:t xml:space="preserve">350.73</w:t>
+              <w:t xml:space="preserve">379.50</w:t>
             </w:r>
           </w:p>
         </w:tc>
@@ -19023,7 +18227,7 @@
                 <w:sz w:val="12"/>
                 <w:szCs w:val="12"/>
               </w:rPr>
-              <w:t xml:space="preserve">2,104.38</w:t>
+              <w:t xml:space="preserve">2,277.00</w:t>
             </w:r>
           </w:p>
         </w:tc>
@@ -19086,7 +18290,7 @@
                 <w:sz w:val="12"/>
                 <w:szCs w:val="12"/>
               </w:rPr>
-              <w:t xml:space="preserve">23-01-2018</w:t>
+              <w:t xml:space="preserve">07-12-2017</w:t>
             </w:r>
             <w:r>
               <w:rPr>
@@ -19131,7 +18335,7 @@
                 <w:sz w:val="12"/>
                 <w:szCs w:val="12"/>
               </w:rPr>
-              <w:t xml:space="preserve">267.08</w:t>
+              <w:t xml:space="preserve">287.08</w:t>
             </w:r>
           </w:p>
         </w:tc>
@@ -19160,7 +18364,7 @@
                 <w:sz w:val="12"/>
                 <w:szCs w:val="12"/>
               </w:rPr>
-              <w:t xml:space="preserve">72.11</w:t>
+              <w:t xml:space="preserve">77.51</w:t>
             </w:r>
           </w:p>
         </w:tc>
@@ -19189,7 +18393,7 @@
                 <w:sz w:val="12"/>
                 <w:szCs w:val="12"/>
               </w:rPr>
-              <w:t xml:space="preserve">11.54</w:t>
+              <w:t xml:space="preserve">12.40</w:t>
             </w:r>
           </w:p>
         </w:tc>
@@ -19218,7 +18422,7 @@
                 <w:sz w:val="12"/>
                 <w:szCs w:val="12"/>
               </w:rPr>
-              <w:t xml:space="preserve">0.00</w:t>
+              <w:t xml:space="preserve">2.50</w:t>
             </w:r>
           </w:p>
         </w:tc>
@@ -19247,7 +18451,7 @@
                 <w:sz w:val="12"/>
                 <w:szCs w:val="12"/>
               </w:rPr>
-              <w:t xml:space="preserve">350.73</w:t>
+              <w:t xml:space="preserve">379.50</w:t>
             </w:r>
           </w:p>
         </w:tc>
@@ -19276,7 +18480,7 @@
                 <w:sz w:val="12"/>
                 <w:szCs w:val="12"/>
               </w:rPr>
-              <w:t xml:space="preserve">1,753.65</w:t>
+              <w:t xml:space="preserve">1,897.50</w:t>
             </w:r>
           </w:p>
         </w:tc>
@@ -19339,7 +18543,7 @@
                 <w:sz w:val="12"/>
                 <w:szCs w:val="12"/>
               </w:rPr>
-              <w:t xml:space="preserve">30-01-2018</w:t>
+              <w:t xml:space="preserve">14-12-2017</w:t>
             </w:r>
             <w:r>
               <w:rPr>
@@ -19384,7 +18588,7 @@
                 <w:sz w:val="12"/>
                 <w:szCs w:val="12"/>
               </w:rPr>
-              <w:t xml:space="preserve">267.08</w:t>
+              <w:t xml:space="preserve">287.08</w:t>
             </w:r>
           </w:p>
         </w:tc>
@@ -19413,7 +18617,7 @@
                 <w:sz w:val="12"/>
                 <w:szCs w:val="12"/>
               </w:rPr>
-              <w:t xml:space="preserve">72.11</w:t>
+              <w:t xml:space="preserve">77.51</w:t>
             </w:r>
           </w:p>
         </w:tc>
@@ -19442,7 +18646,7 @@
                 <w:sz w:val="12"/>
                 <w:szCs w:val="12"/>
               </w:rPr>
-              <w:t xml:space="preserve">11.54</w:t>
+              <w:t xml:space="preserve">12.40</w:t>
             </w:r>
           </w:p>
         </w:tc>
@@ -19471,7 +18675,7 @@
                 <w:sz w:val="12"/>
                 <w:szCs w:val="12"/>
               </w:rPr>
-              <w:t xml:space="preserve">0.00</w:t>
+              <w:t xml:space="preserve">2.50</w:t>
             </w:r>
           </w:p>
         </w:tc>
@@ -19500,7 +18704,7 @@
                 <w:sz w:val="12"/>
                 <w:szCs w:val="12"/>
               </w:rPr>
-              <w:t xml:space="preserve">350.73</w:t>
+              <w:t xml:space="preserve">379.50</w:t>
             </w:r>
           </w:p>
         </w:tc>
@@ -19529,7 +18733,7 @@
                 <w:sz w:val="12"/>
                 <w:szCs w:val="12"/>
               </w:rPr>
-              <w:t xml:space="preserve">1,402.92</w:t>
+              <w:t xml:space="preserve">1,518.00</w:t>
             </w:r>
           </w:p>
         </w:tc>
@@ -19592,7 +18796,7 @@
                 <w:sz w:val="12"/>
                 <w:szCs w:val="12"/>
               </w:rPr>
-              <w:t xml:space="preserve">06-02-2018</w:t>
+              <w:t xml:space="preserve">21-12-2017</w:t>
             </w:r>
             <w:r>
               <w:rPr>
@@ -19637,7 +18841,7 @@
                 <w:sz w:val="12"/>
                 <w:szCs w:val="12"/>
               </w:rPr>
-              <w:t xml:space="preserve">267.08</w:t>
+              <w:t xml:space="preserve">287.08</w:t>
             </w:r>
           </w:p>
         </w:tc>
@@ -19666,7 +18870,7 @@
                 <w:sz w:val="12"/>
                 <w:szCs w:val="12"/>
               </w:rPr>
-              <w:t xml:space="preserve">72.11</w:t>
+              <w:t xml:space="preserve">77.51</w:t>
             </w:r>
           </w:p>
         </w:tc>
@@ -19695,7 +18899,7 @@
                 <w:sz w:val="12"/>
                 <w:szCs w:val="12"/>
               </w:rPr>
-              <w:t xml:space="preserve">11.54</w:t>
+              <w:t xml:space="preserve">12.40</w:t>
             </w:r>
           </w:p>
         </w:tc>
@@ -19724,7 +18928,7 @@
                 <w:sz w:val="12"/>
                 <w:szCs w:val="12"/>
               </w:rPr>
-              <w:t xml:space="preserve">0.00</w:t>
+              <w:t xml:space="preserve">2.50</w:t>
             </w:r>
           </w:p>
         </w:tc>
@@ -19753,7 +18957,7 @@
                 <w:sz w:val="12"/>
                 <w:szCs w:val="12"/>
               </w:rPr>
-              <w:t xml:space="preserve">350.73</w:t>
+              <w:t xml:space="preserve">379.50</w:t>
             </w:r>
           </w:p>
         </w:tc>
@@ -19782,7 +18986,7 @@
                 <w:sz w:val="12"/>
                 <w:szCs w:val="12"/>
               </w:rPr>
-              <w:t xml:space="preserve">1,052.19</w:t>
+              <w:t xml:space="preserve">1,138.50</w:t>
             </w:r>
           </w:p>
         </w:tc>
@@ -19845,7 +19049,7 @@
                 <w:sz w:val="12"/>
                 <w:szCs w:val="12"/>
               </w:rPr>
-              <w:t xml:space="preserve">13-02-2018</w:t>
+              <w:t xml:space="preserve">28-12-2017</w:t>
             </w:r>
             <w:r>
               <w:rPr>
@@ -19890,7 +19094,7 @@
                 <w:sz w:val="12"/>
                 <w:szCs w:val="12"/>
               </w:rPr>
-              <w:t xml:space="preserve">267.08</w:t>
+              <w:t xml:space="preserve">287.08</w:t>
             </w:r>
           </w:p>
         </w:tc>
@@ -19919,7 +19123,7 @@
                 <w:sz w:val="12"/>
                 <w:szCs w:val="12"/>
               </w:rPr>
-              <w:t xml:space="preserve">72.11</w:t>
+              <w:t xml:space="preserve">77.51</w:t>
             </w:r>
           </w:p>
         </w:tc>
@@ -19948,7 +19152,7 @@
                 <w:sz w:val="12"/>
                 <w:szCs w:val="12"/>
               </w:rPr>
-              <w:t xml:space="preserve">11.54</w:t>
+              <w:t xml:space="preserve">12.40</w:t>
             </w:r>
           </w:p>
         </w:tc>
@@ -19977,7 +19181,7 @@
                 <w:sz w:val="12"/>
                 <w:szCs w:val="12"/>
               </w:rPr>
-              <w:t xml:space="preserve">0.00</w:t>
+              <w:t xml:space="preserve">2.50</w:t>
             </w:r>
           </w:p>
         </w:tc>
@@ -20006,7 +19210,7 @@
                 <w:sz w:val="12"/>
                 <w:szCs w:val="12"/>
               </w:rPr>
-              <w:t xml:space="preserve">350.73</w:t>
+              <w:t xml:space="preserve">379.50</w:t>
             </w:r>
           </w:p>
         </w:tc>
@@ -20035,7 +19239,7 @@
                 <w:sz w:val="12"/>
                 <w:szCs w:val="12"/>
               </w:rPr>
-              <w:t xml:space="preserve">701.46</w:t>
+              <w:t xml:space="preserve">759.00</w:t>
             </w:r>
           </w:p>
         </w:tc>
@@ -20098,7 +19302,7 @@
                 <w:sz w:val="12"/>
                 <w:szCs w:val="12"/>
               </w:rPr>
-              <w:t xml:space="preserve">20-02-2018</w:t>
+              <w:t xml:space="preserve">04-01-2018</w:t>
             </w:r>
             <w:r>
               <w:rPr>
@@ -20143,7 +19347,7 @@
                 <w:sz w:val="12"/>
                 <w:szCs w:val="12"/>
               </w:rPr>
-              <w:t xml:space="preserve">267.08</w:t>
+              <w:t xml:space="preserve">287.08</w:t>
             </w:r>
           </w:p>
         </w:tc>
@@ -20172,7 +19376,7 @@
                 <w:sz w:val="12"/>
                 <w:szCs w:val="12"/>
               </w:rPr>
-              <w:t xml:space="preserve">72.11</w:t>
+              <w:t xml:space="preserve">77.51</w:t>
             </w:r>
           </w:p>
         </w:tc>
@@ -20201,7 +19405,7 @@
                 <w:sz w:val="12"/>
                 <w:szCs w:val="12"/>
               </w:rPr>
-              <w:t xml:space="preserve">11.54</w:t>
+              <w:t xml:space="preserve">12.40</w:t>
             </w:r>
           </w:p>
         </w:tc>
@@ -20230,7 +19434,7 @@
                 <w:sz w:val="12"/>
                 <w:szCs w:val="12"/>
               </w:rPr>
-              <w:t xml:space="preserve">0.00</w:t>
+              <w:t xml:space="preserve">2.50</w:t>
             </w:r>
           </w:p>
         </w:tc>
@@ -20259,7 +19463,7 @@
                 <w:sz w:val="12"/>
                 <w:szCs w:val="12"/>
               </w:rPr>
-              <w:t xml:space="preserve">350.73</w:t>
+              <w:t xml:space="preserve">379.50</w:t>
             </w:r>
           </w:p>
         </w:tc>
@@ -20288,7 +19492,7 @@
                 <w:sz w:val="12"/>
                 <w:szCs w:val="12"/>
               </w:rPr>
-              <w:t xml:space="preserve">350.73</w:t>
+              <w:t xml:space="preserve">379.50</w:t>
             </w:r>
           </w:p>
         </w:tc>
@@ -20646,7 +19850,7 @@
           <w:sz w:val="12"/>
           <w:szCs w:val="12"/>
         </w:rPr>
-        <w:t xml:space="preserve">29 DE NOVIEMBRE  DEL 2017</w:t>
+        <w:t xml:space="preserve">2 DE DICIEMBRE  DEL 2017</w:t>
       </w:r>
       <w:r>
         <w:rPr>
@@ -20904,7 +20108,7 @@
           <w:sz w:val="12"/>
           <w:szCs w:val="12"/>
         </w:rPr>
-        <w:t xml:space="preserve">NOMBRE: ANALEAH DUARTE CEBREROS</w:t>
+        <w:t xml:space="preserve">NOMBRE: JOSE ANTONIO LOPEZ PEREZ</w:t>
       </w:r>
     </w:p>
     <w:p>
@@ -20930,7 +20134,7 @@
           <w:sz w:val="12"/>
           <w:szCs w:val="12"/>
         </w:rPr>
-        <w:t xml:space="preserve">DIRECCIÓN: COLONIA: 4 DE MARZO,CALLE: 0,NO. 0</w:t>
+        <w:t xml:space="preserve">DIRECCIÓN: COLONIA: VALLE ALTO,CALLE: 9,NO. 9</w:t>
       </w:r>
     </w:p>
     <w:p>

</xml_diff>